<commit_message>
sheren: sheren menambahkan dokumen pada folder Laporan Sheren
</commit_message>
<xml_diff>
--- a/Folder Laporan sheren/Laporan Dasboad Sheren.docx
+++ b/Folder Laporan sheren/Laporan Dasboad Sheren.docx
@@ -19,188 +19,110 @@
         <w:t>Laporan Dokumentasi</w:t>
       </w:r>
       <w:r>
-        <w:t xml:space="preserve"> Dasboad</w:t>
+        <w:t xml:space="preserve"> </w:t>
+      </w:r>
+      <w:r>
+        <w:t>Jadwal</w:t>
+      </w:r>
+    </w:p>
+    <w:p>
+      <w:r>
+        <w:t xml:space="preserve"> Pada Laporan ini, saya membuat menu Jadwal Akademik Sekolah tujuan nya agar siswa dapat mellihat kegiatan apa saja yang akan diadakan oleh sekolah selama setahun kedepan. Namun pada tampilan awal ini kita tidak dapat melihat </w:t>
+      </w:r>
+      <w:r>
+        <w:t>apapun karena kita belum memilih tahun pada menu pilih.</w:t>
+      </w:r>
+    </w:p>
+    <w:p>
+      <w:r>
+        <w:drawing>
+          <wp:inline distT="0" distB="0" distL="0" distR="0" wp14:anchorId="4859331C" wp14:editId="3FA324F2">
+            <wp:extent cx="5731510" cy="2945130"/>
+            <wp:effectExtent l="0" t="0" r="2540" b="7620"/>
+            <wp:docPr id="1715748509" name="Picture 1"/>
+            <wp:cNvGraphicFramePr>
+              <a:graphicFrameLocks xmlns:a="http://schemas.openxmlformats.org/drawingml/2006/main" noChangeAspect="1"/>
+            </wp:cNvGraphicFramePr>
+            <a:graphic xmlns:a="http://schemas.openxmlformats.org/drawingml/2006/main">
+              <a:graphicData uri="http://schemas.openxmlformats.org/drawingml/2006/picture">
+                <pic:pic xmlns:pic="http://schemas.openxmlformats.org/drawingml/2006/picture">
+                  <pic:nvPicPr>
+                    <pic:cNvPr id="1715748509" name=""/>
+                    <pic:cNvPicPr/>
+                  </pic:nvPicPr>
+                  <pic:blipFill>
+                    <a:blip r:embed="rId4"/>
+                    <a:stretch>
+                      <a:fillRect/>
+                    </a:stretch>
+                  </pic:blipFill>
+                  <pic:spPr>
+                    <a:xfrm>
+                      <a:off x="0" y="0"/>
+                      <a:ext cx="5731510" cy="2945130"/>
+                    </a:xfrm>
+                    <a:prstGeom prst="rect">
+                      <a:avLst/>
+                    </a:prstGeom>
+                  </pic:spPr>
+                </pic:pic>
+              </a:graphicData>
+            </a:graphic>
+          </wp:inline>
+        </w:drawing>
       </w:r>
     </w:p>
     <w:p/>
     <w:p/>
     <w:p>
       <w:r>
+        <w:t xml:space="preserve">Nah, barulah disini kita dapat melihat jadwal tersebut. Dikarenakan kita sudah memilih jadwal tahun pada menu pilih. Kita dapat melihat beberapa fiture seperti </w:t>
+      </w:r>
+      <w:r>
+        <w:t>Tanggal, waktu kegiatan dan kegiatan.</w:t>
+      </w:r>
+    </w:p>
+    <w:p>
+      <w:r>
+        <w:t>Pada menu ini juga diharapkan Orang tua dapat mengawasi kegiatan anak</w:t>
+      </w:r>
+      <w:r>
+        <w:t xml:space="preserve">-anaknya dari rumah, kapan anak akan libur, kapan anak akan ujian, dan kapan anak akan melakukan pembayaran administrasi sekolah. </w:t>
+      </w:r>
+      <w:r>
+        <w:t>Menu ini juga dapat membantu Orang Tua agar menyiapkan kelengkapan anak-anaknya untuk melakukan ujian dengan matang.</w:t>
+      </w:r>
+    </w:p>
+    <w:p>
+      <w:r>
         <w:rPr>
           <w:noProof/>
         </w:rPr>
+        <w:lastRenderedPageBreak/>
         <mc:AlternateContent>
           <mc:Choice Requires="wps">
             <w:drawing>
-              <wp:anchor distT="0" distB="0" distL="114300" distR="114300" simplePos="0" relativeHeight="251661312" behindDoc="0" locked="0" layoutInCell="1" allowOverlap="1" wp14:anchorId="63655BD6" wp14:editId="1CE3196D">
+              <wp:anchor distT="0" distB="0" distL="114300" distR="114300" simplePos="0" relativeHeight="251661312" behindDoc="0" locked="0" layoutInCell="1" allowOverlap="1" wp14:anchorId="342E5A75" wp14:editId="711F54D1">
                 <wp:simplePos x="0" y="0"/>
                 <wp:positionH relativeFrom="column">
-                  <wp:posOffset>4539574</wp:posOffset>
+                  <wp:posOffset>3012140</wp:posOffset>
                 </wp:positionH>
                 <wp:positionV relativeFrom="paragraph">
-                  <wp:posOffset>3415449</wp:posOffset>
+                  <wp:posOffset>1290917</wp:posOffset>
                 </wp:positionV>
-                <wp:extent cx="335199" cy="2444885"/>
-                <wp:effectExtent l="38100" t="0" r="27305" b="50800"/>
+                <wp:extent cx="1484555" cy="3980329"/>
+                <wp:effectExtent l="0" t="0" r="59055" b="58420"/>
                 <wp:wrapNone/>
-                <wp:docPr id="760610796" name="Straight Arrow Connector 4"/>
+                <wp:docPr id="1155850426" name="Straight Arrow Connector 7"/>
                 <wp:cNvGraphicFramePr/>
                 <a:graphic xmlns:a="http://schemas.openxmlformats.org/drawingml/2006/main">
                   <a:graphicData uri="http://schemas.microsoft.com/office/word/2010/wordprocessingShape">
                     <wps:wsp>
                       <wps:cNvCnPr/>
                       <wps:spPr>
-                        <a:xfrm flipH="1">
+                        <a:xfrm>
                           <a:off x="0" y="0"/>
-                          <a:ext cx="335199" cy="2444885"/>
-                        </a:xfrm>
-                        <a:prstGeom prst="straightConnector1">
-                          <a:avLst/>
-                        </a:prstGeom>
-                        <a:ln>
-                          <a:tailEnd type="triangle"/>
-                        </a:ln>
-                      </wps:spPr>
-                      <wps:style>
-                        <a:lnRef idx="1">
-                          <a:schemeClr val="accent1"/>
-                        </a:lnRef>
-                        <a:fillRef idx="0">
-                          <a:schemeClr val="accent1"/>
-                        </a:fillRef>
-                        <a:effectRef idx="0">
-                          <a:schemeClr val="accent1"/>
-                        </a:effectRef>
-                        <a:fontRef idx="minor">
-                          <a:schemeClr val="tx1"/>
-                        </a:fontRef>
-                      </wps:style>
-                      <wps:bodyPr/>
-                    </wps:wsp>
-                  </a:graphicData>
-                </a:graphic>
-                <wp14:sizeRelH relativeFrom="margin">
-                  <wp14:pctWidth>0</wp14:pctWidth>
-                </wp14:sizeRelH>
-                <wp14:sizeRelV relativeFrom="margin">
-                  <wp14:pctHeight>0</wp14:pctHeight>
-                </wp14:sizeRelV>
-              </wp:anchor>
-            </w:drawing>
-          </mc:Choice>
-          <mc:Fallback>
-            <w:pict>
-              <v:shapetype w14:anchorId="63B2D66E" id="_x0000_t32" coordsize="21600,21600" o:spt="32" o:oned="t" path="m,l21600,21600e" filled="f">
-                <v:path arrowok="t" fillok="f" o:connecttype="none"/>
-                <o:lock v:ext="edit" shapetype="t"/>
-              </v:shapetype>
-              <v:shape id="Straight Arrow Connector 4" o:spid="_x0000_s1026" type="#_x0000_t32" style="position:absolute;margin-left:357.45pt;margin-top:268.95pt;width:26.4pt;height:192.5pt;flip:x;z-index:251661312;visibility:visible;mso-wrap-style:square;mso-width-percent:0;mso-height-percent:0;mso-wrap-distance-left:9pt;mso-wrap-distance-top:0;mso-wrap-distance-right:9pt;mso-wrap-distance-bottom:0;mso-position-horizontal:absolute;mso-position-horizontal-relative:text;mso-position-vertical:absolute;mso-position-vertical-relative:text;mso-width-percent:0;mso-height-percent:0;mso-width-relative:margin;mso-height-relative:margin" o:gfxdata="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" strokecolor="#4472c4 [3204]" strokeweight=".5pt">
-                <v:stroke endarrow="block" joinstyle="miter"/>
-              </v:shape>
-            </w:pict>
-          </mc:Fallback>
-        </mc:AlternateContent>
-      </w:r>
-      <w:r>
-        <w:rPr>
-          <w:noProof/>
-        </w:rPr>
-        <mc:AlternateContent>
-          <mc:Choice Requires="wps">
-            <w:drawing>
-              <wp:anchor distT="0" distB="0" distL="114300" distR="114300" simplePos="0" relativeHeight="251660288" behindDoc="0" locked="0" layoutInCell="1" allowOverlap="1" wp14:anchorId="7996B906" wp14:editId="7F962658">
-                <wp:simplePos x="0" y="0"/>
-                <wp:positionH relativeFrom="column">
-                  <wp:posOffset>2840476</wp:posOffset>
-                </wp:positionH>
-                <wp:positionV relativeFrom="paragraph">
-                  <wp:posOffset>3376538</wp:posOffset>
-                </wp:positionV>
-                <wp:extent cx="581781" cy="1952017"/>
-                <wp:effectExtent l="38100" t="0" r="27940" b="48260"/>
-                <wp:wrapNone/>
-                <wp:docPr id="676284168" name="Straight Arrow Connector 3"/>
-                <wp:cNvGraphicFramePr/>
-                <a:graphic xmlns:a="http://schemas.openxmlformats.org/drawingml/2006/main">
-                  <a:graphicData uri="http://schemas.microsoft.com/office/word/2010/wordprocessingShape">
-                    <wps:wsp>
-                      <wps:cNvCnPr/>
-                      <wps:spPr>
-                        <a:xfrm flipH="1">
-                          <a:off x="0" y="0"/>
-                          <a:ext cx="581781" cy="1952017"/>
-                        </a:xfrm>
-                        <a:prstGeom prst="straightConnector1">
-                          <a:avLst/>
-                        </a:prstGeom>
-                        <a:ln>
-                          <a:tailEnd type="triangle"/>
-                        </a:ln>
-                      </wps:spPr>
-                      <wps:style>
-                        <a:lnRef idx="1">
-                          <a:schemeClr val="accent1"/>
-                        </a:lnRef>
-                        <a:fillRef idx="0">
-                          <a:schemeClr val="accent1"/>
-                        </a:fillRef>
-                        <a:effectRef idx="0">
-                          <a:schemeClr val="accent1"/>
-                        </a:effectRef>
-                        <a:fontRef idx="minor">
-                          <a:schemeClr val="tx1"/>
-                        </a:fontRef>
-                      </wps:style>
-                      <wps:bodyPr/>
-                    </wps:wsp>
-                  </a:graphicData>
-                </a:graphic>
-                <wp14:sizeRelH relativeFrom="margin">
-                  <wp14:pctWidth>0</wp14:pctWidth>
-                </wp14:sizeRelH>
-                <wp14:sizeRelV relativeFrom="margin">
-                  <wp14:pctHeight>0</wp14:pctHeight>
-                </wp14:sizeRelV>
-              </wp:anchor>
-            </w:drawing>
-          </mc:Choice>
-          <mc:Fallback>
-            <w:pict>
-              <v:shape w14:anchorId="30BDED29" id="Straight Arrow Connector 3" o:spid="_x0000_s1026" type="#_x0000_t32" style="position:absolute;margin-left:223.65pt;margin-top:265.85pt;width:45.8pt;height:153.7pt;flip:x;z-index:251660288;visibility:visible;mso-wrap-style:square;mso-width-percent:0;mso-height-percent:0;mso-wrap-distance-left:9pt;mso-wrap-distance-top:0;mso-wrap-distance-right:9pt;mso-wrap-distance-bottom:0;mso-position-horizontal:absolute;mso-position-horizontal-relative:text;mso-position-vertical:absolute;mso-position-vertical-relative:text;mso-width-percent:0;mso-height-percent:0;mso-width-relative:margin;mso-height-relative:margin" o:gfxdata="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" strokecolor="#4472c4 [3204]" strokeweight=".5pt">
-                <v:stroke endarrow="block" joinstyle="miter"/>
-              </v:shape>
-            </w:pict>
-          </mc:Fallback>
-        </mc:AlternateContent>
-      </w:r>
-      <w:r>
-        <w:rPr>
-          <w:noProof/>
-        </w:rPr>
-        <mc:AlternateContent>
-          <mc:Choice Requires="wps">
-            <w:drawing>
-              <wp:anchor distT="0" distB="0" distL="114300" distR="114300" simplePos="0" relativeHeight="251659264" behindDoc="0" locked="0" layoutInCell="1" allowOverlap="1" wp14:anchorId="60CF5C27" wp14:editId="512329F4">
-                <wp:simplePos x="0" y="0"/>
-                <wp:positionH relativeFrom="column">
-                  <wp:posOffset>765243</wp:posOffset>
-                </wp:positionH>
-                <wp:positionV relativeFrom="paragraph">
-                  <wp:posOffset>3370052</wp:posOffset>
-                </wp:positionV>
-                <wp:extent cx="402076" cy="1543455"/>
-                <wp:effectExtent l="57150" t="0" r="36195" b="57150"/>
-                <wp:wrapNone/>
-                <wp:docPr id="1996161271" name="Straight Arrow Connector 2"/>
-                <wp:cNvGraphicFramePr/>
-                <a:graphic xmlns:a="http://schemas.openxmlformats.org/drawingml/2006/main">
-                  <a:graphicData uri="http://schemas.microsoft.com/office/word/2010/wordprocessingShape">
-                    <wps:wsp>
-                      <wps:cNvCnPr/>
-                      <wps:spPr>
-                        <a:xfrm flipH="1">
-                          <a:off x="0" y="0"/>
-                          <a:ext cx="402076" cy="1543455"/>
+                          <a:ext cx="1484555" cy="3980329"/>
                         </a:xfrm>
                         <a:prstGeom prst="straightConnector1">
                           <a:avLst/>
@@ -232,7 +154,11 @@
           </mc:Choice>
           <mc:Fallback>
             <w:pict>
-              <v:shape w14:anchorId="4BD47D2D" id="Straight Arrow Connector 2" o:spid="_x0000_s1026" type="#_x0000_t32" style="position:absolute;margin-left:60.25pt;margin-top:265.35pt;width:31.65pt;height:121.55pt;flip:x;z-index:251659264;visibility:visible;mso-wrap-style:square;mso-wrap-distance-left:9pt;mso-wrap-distance-top:0;mso-wrap-distance-right:9pt;mso-wrap-distance-bottom:0;mso-position-horizontal:absolute;mso-position-horizontal-relative:text;mso-position-vertical:absolute;mso-position-vertical-relative:text" o:gfxdata="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" strokecolor="#4472c4 [3204]" strokeweight=".5pt">
+              <v:shapetype w14:anchorId="68F0ABFD" id="_x0000_t32" coordsize="21600,21600" o:spt="32" o:oned="t" path="m,l21600,21600e" filled="f">
+                <v:path arrowok="t" fillok="f" o:connecttype="none"/>
+                <o:lock v:ext="edit" shapetype="t"/>
+              </v:shapetype>
+              <v:shape id="Straight Arrow Connector 7" o:spid="_x0000_s1026" type="#_x0000_t32" style="position:absolute;margin-left:237.2pt;margin-top:101.65pt;width:116.9pt;height:313.4pt;z-index:251661312;visibility:visible;mso-wrap-style:square;mso-wrap-distance-left:9pt;mso-wrap-distance-top:0;mso-wrap-distance-right:9pt;mso-wrap-distance-bottom:0;mso-position-horizontal:absolute;mso-position-horizontal-relative:text;mso-position-vertical:absolute;mso-position-vertical-relative:text" o:gfxdata="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" strokecolor="#4472c4 [3204]" strokeweight=".5pt">
                 <v:stroke endarrow="block" joinstyle="miter"/>
               </v:shape>
             </w:pict>
@@ -240,20 +166,143 @@
         </mc:AlternateContent>
       </w:r>
       <w:r>
-        <w:t>Pada menu ini saya me</w:t>
-      </w:r>
-      <w:r>
-        <w:t xml:space="preserve">mbuat tampilan Home/Dasboard, dasboad ini akan muncul Ketika siswa sudah memiliki akun educonnect dan sudah login pada website ini. Disini siswa dan orang tua akan melihat tampilan yang keluar seperti yang dapat kita lihat pada gambar di bawah ini. Di sini terdapat beberapa menu lain nya seperti Data Siswa, Abesensi, Jadwal, Profile, setings, dan logout. Di dalam menu Dasbboad ini juga kita dapat melihat beberapa jajaran siswa yang aktif di sekolah SMA Muhamamdiyah 2 Bandar Lampung.  </w:t>
-      </w:r>
-      <w:r>
-        <w:tab/>
+        <w:rPr>
+          <w:noProof/>
+        </w:rPr>
+        <mc:AlternateContent>
+          <mc:Choice Requires="wps">
+            <w:drawing>
+              <wp:anchor distT="0" distB="0" distL="114300" distR="114300" simplePos="0" relativeHeight="251660288" behindDoc="0" locked="0" layoutInCell="1" allowOverlap="1" wp14:anchorId="6D1873B5" wp14:editId="546376BD">
+                <wp:simplePos x="0" y="0"/>
+                <wp:positionH relativeFrom="column">
+                  <wp:posOffset>2318273</wp:posOffset>
+                </wp:positionH>
+                <wp:positionV relativeFrom="paragraph">
+                  <wp:posOffset>1264024</wp:posOffset>
+                </wp:positionV>
+                <wp:extent cx="855233" cy="3114338"/>
+                <wp:effectExtent l="0" t="0" r="78740" b="48260"/>
+                <wp:wrapNone/>
+                <wp:docPr id="126725329" name="Straight Arrow Connector 6"/>
+                <wp:cNvGraphicFramePr/>
+                <a:graphic xmlns:a="http://schemas.openxmlformats.org/drawingml/2006/main">
+                  <a:graphicData uri="http://schemas.microsoft.com/office/word/2010/wordprocessingShape">
+                    <wps:wsp>
+                      <wps:cNvCnPr/>
+                      <wps:spPr>
+                        <a:xfrm>
+                          <a:off x="0" y="0"/>
+                          <a:ext cx="855233" cy="3114338"/>
+                        </a:xfrm>
+                        <a:prstGeom prst="straightConnector1">
+                          <a:avLst/>
+                        </a:prstGeom>
+                        <a:ln>
+                          <a:tailEnd type="triangle"/>
+                        </a:ln>
+                      </wps:spPr>
+                      <wps:style>
+                        <a:lnRef idx="1">
+                          <a:schemeClr val="accent1"/>
+                        </a:lnRef>
+                        <a:fillRef idx="0">
+                          <a:schemeClr val="accent1"/>
+                        </a:fillRef>
+                        <a:effectRef idx="0">
+                          <a:schemeClr val="accent1"/>
+                        </a:effectRef>
+                        <a:fontRef idx="minor">
+                          <a:schemeClr val="tx1"/>
+                        </a:fontRef>
+                      </wps:style>
+                      <wps:bodyPr/>
+                    </wps:wsp>
+                  </a:graphicData>
+                </a:graphic>
+              </wp:anchor>
+            </w:drawing>
+          </mc:Choice>
+          <mc:Fallback>
+            <w:pict>
+              <v:shape w14:anchorId="5696E554" id="Straight Arrow Connector 6" o:spid="_x0000_s1026" type="#_x0000_t32" style="position:absolute;margin-left:182.55pt;margin-top:99.55pt;width:67.35pt;height:245.2pt;z-index:251660288;visibility:visible;mso-wrap-style:square;mso-wrap-distance-left:9pt;mso-wrap-distance-top:0;mso-wrap-distance-right:9pt;mso-wrap-distance-bottom:0;mso-position-horizontal:absolute;mso-position-horizontal-relative:text;mso-position-vertical:absolute;mso-position-vertical-relative:text" o:gfxdata="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" strokecolor="#4472c4 [3204]" strokeweight=".5pt">
+                <v:stroke endarrow="block" joinstyle="miter"/>
+              </v:shape>
+            </w:pict>
+          </mc:Fallback>
+        </mc:AlternateContent>
+      </w:r>
+      <w:r>
+        <w:rPr>
+          <w:noProof/>
+        </w:rPr>
+        <mc:AlternateContent>
+          <mc:Choice Requires="wps">
+            <w:drawing>
+              <wp:anchor distT="0" distB="0" distL="114300" distR="114300" simplePos="0" relativeHeight="251659264" behindDoc="0" locked="0" layoutInCell="1" allowOverlap="1" wp14:anchorId="6E71A394" wp14:editId="5A0FC5CF">
+                <wp:simplePos x="0" y="0"/>
+                <wp:positionH relativeFrom="column">
+                  <wp:posOffset>774551</wp:posOffset>
+                </wp:positionH>
+                <wp:positionV relativeFrom="paragraph">
+                  <wp:posOffset>1280159</wp:posOffset>
+                </wp:positionV>
+                <wp:extent cx="301214" cy="2124635"/>
+                <wp:effectExtent l="38100" t="0" r="22860" b="47625"/>
+                <wp:wrapNone/>
+                <wp:docPr id="340511910" name="Straight Arrow Connector 5"/>
+                <wp:cNvGraphicFramePr/>
+                <a:graphic xmlns:a="http://schemas.openxmlformats.org/drawingml/2006/main">
+                  <a:graphicData uri="http://schemas.microsoft.com/office/word/2010/wordprocessingShape">
+                    <wps:wsp>
+                      <wps:cNvCnPr/>
+                      <wps:spPr>
+                        <a:xfrm flipH="1">
+                          <a:off x="0" y="0"/>
+                          <a:ext cx="301214" cy="2124635"/>
+                        </a:xfrm>
+                        <a:prstGeom prst="straightConnector1">
+                          <a:avLst/>
+                        </a:prstGeom>
+                        <a:ln>
+                          <a:tailEnd type="triangle"/>
+                        </a:ln>
+                      </wps:spPr>
+                      <wps:style>
+                        <a:lnRef idx="1">
+                          <a:schemeClr val="accent1"/>
+                        </a:lnRef>
+                        <a:fillRef idx="0">
+                          <a:schemeClr val="accent1"/>
+                        </a:fillRef>
+                        <a:effectRef idx="0">
+                          <a:schemeClr val="accent1"/>
+                        </a:effectRef>
+                        <a:fontRef idx="minor">
+                          <a:schemeClr val="tx1"/>
+                        </a:fontRef>
+                      </wps:style>
+                      <wps:bodyPr/>
+                    </wps:wsp>
+                  </a:graphicData>
+                </a:graphic>
+              </wp:anchor>
+            </w:drawing>
+          </mc:Choice>
+          <mc:Fallback>
+            <w:pict>
+              <v:shape w14:anchorId="6DE90E61" id="Straight Arrow Connector 5" o:spid="_x0000_s1026" type="#_x0000_t32" style="position:absolute;margin-left:61pt;margin-top:100.8pt;width:23.7pt;height:167.3pt;flip:x;z-index:251659264;visibility:visible;mso-wrap-style:square;mso-wrap-distance-left:9pt;mso-wrap-distance-top:0;mso-wrap-distance-right:9pt;mso-wrap-distance-bottom:0;mso-position-horizontal:absolute;mso-position-horizontal-relative:text;mso-position-vertical:absolute;mso-position-vertical-relative:text" o:gfxdata="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" strokecolor="#4472c4 [3204]" strokeweight=".5pt">
+                <v:stroke endarrow="block" joinstyle="miter"/>
+              </v:shape>
+            </w:pict>
+          </mc:Fallback>
+        </mc:AlternateContent>
       </w:r>
       <w:r>
         <w:drawing>
-          <wp:inline distT="0" distB="0" distL="0" distR="0" wp14:anchorId="3E06CD82" wp14:editId="31AEBD16">
-            <wp:extent cx="5731510" cy="3026410"/>
-            <wp:effectExtent l="0" t="0" r="2540" b="2540"/>
-            <wp:docPr id="643513320" name="Picture 1"/>
+          <wp:inline distT="0" distB="0" distL="0" distR="0" wp14:anchorId="56EE366B" wp14:editId="316E0374">
+            <wp:extent cx="5731510" cy="2967355"/>
+            <wp:effectExtent l="0" t="0" r="2540" b="4445"/>
+            <wp:docPr id="547157848" name="Picture 1"/>
             <wp:cNvGraphicFramePr>
               <a:graphicFrameLocks xmlns:a="http://schemas.openxmlformats.org/drawingml/2006/main" noChangeAspect="1"/>
             </wp:cNvGraphicFramePr>
@@ -261,11 +310,11 @@
               <a:graphicData uri="http://schemas.openxmlformats.org/drawingml/2006/picture">
                 <pic:pic xmlns:pic="http://schemas.openxmlformats.org/drawingml/2006/picture">
                   <pic:nvPicPr>
-                    <pic:cNvPr id="643513320" name=""/>
+                    <pic:cNvPr id="547157848" name=""/>
                     <pic:cNvPicPr/>
                   </pic:nvPicPr>
                   <pic:blipFill>
-                    <a:blip r:embed="rId4"/>
+                    <a:blip r:embed="rId5"/>
                     <a:stretch>
                       <a:fillRect/>
                     </a:stretch>
@@ -273,7 +322,7 @@
                   <pic:spPr>
                     <a:xfrm>
                       <a:off x="0" y="0"/>
-                      <a:ext cx="5731510" cy="3026410"/>
+                      <a:ext cx="5731510" cy="2967355"/>
                     </a:xfrm>
                     <a:prstGeom prst="rect">
                       <a:avLst/>
@@ -287,44 +336,35 @@
       </w:r>
     </w:p>
     <w:p/>
+    <w:p>
+      <w:r>
+        <w:t>Ini adalah tanggal kegiatan yang akan dilaksanakan.</w:t>
+      </w:r>
+    </w:p>
+    <w:p/>
+    <w:p/>
     <w:p/>
     <w:p>
       <w:pPr>
-        <w:ind w:hanging="426"/>
+        <w:tabs>
+          <w:tab w:val="left" w:pos="1669"/>
+        </w:tabs>
       </w:pPr>
       <w:r>
-        <w:t>Ini Merupakan Nama Siswa Yang aktif</w:t>
+        <w:tab/>
+        <w:t>Ini adalah masa waktu kegiatan yang akan dilaksanakan</w:t>
       </w:r>
     </w:p>
+    <w:p/>
     <w:p/>
     <w:p>
       <w:pPr>
-        <w:jc w:val="center"/>
+        <w:tabs>
+          <w:tab w:val="left" w:pos="3778"/>
+        </w:tabs>
       </w:pPr>
       <w:r>
-        <w:t xml:space="preserve">    Ini Merupakan Angkatan siswa yang aktif</w:t>
-      </w:r>
-    </w:p>
-    <w:p/>
-    <w:p>
-      <w:r>
-        <w:tab/>
-      </w:r>
-      <w:r>
-        <w:tab/>
-      </w:r>
-      <w:r>
-        <w:tab/>
-      </w:r>
-      <w:r>
-        <w:tab/>
-      </w:r>
-      <w:r>
-        <w:tab/>
-      </w:r>
-      <w:r>
-        <w:tab/>
-        <w:t>Dan Ini Merupakan kelas dari data siswa tersebut</w:t>
+        <w:t xml:space="preserve">                                                                         Dan ini adalah Keterangan Kegiatan yang akan berlangsung.</w:t>
       </w:r>
     </w:p>
     <w:sectPr>

</xml_diff>